<commit_message>
Minor updates to readme doc
</commit_message>
<xml_diff>
--- a/MultiNodeSetup/HF-On-K8S-MultiNodeSetup-ReadMe.docx
+++ b/MultiNodeSetup/HF-On-K8S-MultiNodeSetup-ReadMe.docx
@@ -218,12 +218,33 @@
     <w:p>
       <w:pPr>
         <w:pStyle w:val="ListParagraph"/>
+        <w:ind w:left="1440"/>
+      </w:pPr>
+    </w:p>
+    <w:p>
+      <w:pPr>
+        <w:pStyle w:val="ListParagraph"/>
         <w:numPr>
           <w:ilvl w:val="0"/>
           <w:numId w:val="1"/>
         </w:numPr>
       </w:pPr>
       <w:r>
+        <w:t>1 cli</w:t>
+      </w:r>
+      <w:r>
+        <w:t xml:space="preserve"> container per org</w:t>
+      </w:r>
+    </w:p>
+    <w:p>
+      <w:pPr>
+        <w:pStyle w:val="ListParagraph"/>
+        <w:numPr>
+          <w:ilvl w:val="0"/>
+          <w:numId w:val="1"/>
+        </w:numPr>
+      </w:pPr>
+      <w:r>
         <w:t xml:space="preserve">Orderer Setup: </w:t>
       </w:r>
     </w:p>
@@ -236,13 +257,7 @@
         </w:numPr>
       </w:pPr>
       <w:r>
-        <w:t>1 solo orderer</w:t>
-      </w:r>
-      <w:r>
-        <w:t xml:space="preserve"> with org: orgorderer1</w:t>
-      </w:r>
-      <w:r>
-        <w:t xml:space="preserve"> OR</w:t>
+        <w:t>1 solo orderer with org: orgorderer1 OR</w:t>
       </w:r>
     </w:p>
     <w:p>
@@ -260,23 +275,7 @@
     <w:p>
       <w:pPr>
         <w:pStyle w:val="ListParagraph"/>
-        <w:ind w:left="1440"/>
-      </w:pPr>
-    </w:p>
-    <w:p>
-      <w:pPr>
-        <w:pStyle w:val="ListParagraph"/>
-        <w:numPr>
-          <w:ilvl w:val="0"/>
-          <w:numId w:val="1"/>
-        </w:numPr>
-      </w:pPr>
-      <w:r>
-        <w:t>1 cli</w:t>
-      </w:r>
-      <w:r>
-        <w:t xml:space="preserve"> container per org</w:t>
-      </w:r>
+      </w:pPr>
     </w:p>
     <w:p>
       <w:r>
@@ -345,10 +344,74 @@
     </w:p>
     <w:p>
       <w:pPr>
+        <w:rPr>
+          <w:b/>
+          <w:bCs/>
+          <w:i/>
+          <w:iCs/>
+        </w:rPr>
+      </w:pPr>
+      <w:r>
+        <w:lastRenderedPageBreak/>
+        <w:t xml:space="preserve">The only change in the above config for </w:t>
+      </w:r>
+      <w:proofErr w:type="spellStart"/>
+      <w:r>
+        <w:t>etcdraft</w:t>
+      </w:r>
+      <w:proofErr w:type="spellEnd"/>
+      <w:r>
+        <w:t xml:space="preserve"> orderer is, it would have </w:t>
+      </w:r>
+      <w:proofErr w:type="spellStart"/>
+      <w:r>
+        <w:t>msp</w:t>
+      </w:r>
+      <w:proofErr w:type="spellEnd"/>
+      <w:r>
+        <w:t xml:space="preserve"> and </w:t>
+      </w:r>
+      <w:proofErr w:type="spellStart"/>
+      <w:r>
+        <w:t>tls</w:t>
+      </w:r>
+      <w:proofErr w:type="spellEnd"/>
+      <w:r>
+        <w:t xml:space="preserve"> subdirectories for 4 other orderers </w:t>
+      </w:r>
+      <w:r>
+        <w:t xml:space="preserve">as well </w:t>
+      </w:r>
+      <w:r>
+        <w:t xml:space="preserve">namely </w:t>
+      </w:r>
+      <w:r>
+        <w:rPr>
+          <w:b/>
+          <w:bCs/>
+          <w:i/>
+          <w:iCs/>
+        </w:rPr>
+        <w:t>orderer2.orgorderer1, orderer3.orgorderer1, orderer4.orgorderer1</w:t>
+      </w:r>
+      <w:r>
+        <w:t xml:space="preserve"> and </w:t>
+      </w:r>
+      <w:r>
+        <w:rPr>
+          <w:b/>
+          <w:bCs/>
+          <w:i/>
+          <w:iCs/>
+        </w:rPr>
+        <w:t>orderer5.orgorderer1</w:t>
+      </w:r>
+    </w:p>
+    <w:p>
+      <w:pPr>
         <w:pStyle w:val="Heading1"/>
       </w:pPr>
       <w:r>
-        <w:lastRenderedPageBreak/>
         <w:t>Hyperledger Fabric on K8S</w:t>
       </w:r>
     </w:p>
@@ -1278,18 +1341,6 @@
       </w:r>
     </w:p>
     <w:p>
-      <w:pPr>
-        <w:pStyle w:val="ListParagraph"/>
-        <w:numPr>
-          <w:ilvl w:val="0"/>
-          <w:numId w:val="1"/>
-        </w:numPr>
-      </w:pPr>
-      <w:r>
-        <w:t>The name of the service should be consistent with the id of the container within the pod.</w:t>
-      </w:r>
-    </w:p>
-    <w:p>
       <w:r>
         <w:t xml:space="preserve">  E.g. Fabrics peer0 of org1 is mapped to pod named peer0 under namespace org1. The service binding to it should be named as peer0.org1 where peer0 is name of the service and org1 is the namespace of the service. Other pods can connect to peer0 of org1 by service name peer0.org1 which appears as peer0’s hostname.</w:t>
       </w:r>
@@ -1684,29 +1735,29 @@
         </w:numPr>
       </w:pPr>
       <w:r>
+        <w:t xml:space="preserve">Reload </w:t>
+      </w:r>
+      <w:proofErr w:type="spellStart"/>
+      <w:r>
+        <w:t>systemctl</w:t>
+      </w:r>
+      <w:proofErr w:type="spellEnd"/>
+    </w:p>
+    <w:p>
+      <w:pPr>
+        <w:ind w:firstLine="720"/>
+        <w:rPr>
+          <w:i/>
+          <w:iCs/>
+        </w:rPr>
+      </w:pPr>
+      <w:proofErr w:type="spellStart"/>
+      <w:r>
+        <w:rPr>
+          <w:i/>
+          <w:iCs/>
+        </w:rPr>
         <w:lastRenderedPageBreak/>
-        <w:t xml:space="preserve">Reload </w:t>
-      </w:r>
-      <w:proofErr w:type="spellStart"/>
-      <w:r>
-        <w:t>systemctl</w:t>
-      </w:r>
-      <w:proofErr w:type="spellEnd"/>
-    </w:p>
-    <w:p>
-      <w:pPr>
-        <w:ind w:firstLine="720"/>
-        <w:rPr>
-          <w:i/>
-          <w:iCs/>
-        </w:rPr>
-      </w:pPr>
-      <w:proofErr w:type="spellStart"/>
-      <w:r>
-        <w:rPr>
-          <w:i/>
-          <w:iCs/>
-        </w:rPr>
         <w:t>systemctl</w:t>
       </w:r>
       <w:proofErr w:type="spellEnd"/>
@@ -1774,15 +1825,19 @@
         </w:numPr>
       </w:pPr>
       <w:r>
-        <w:t xml:space="preserve">root@v-pt-mskhf01:/home/admin1# </w:t>
-      </w:r>
-      <w:proofErr w:type="spellStart"/>
-      <w:r>
-        <w:t>ps</w:t>
-      </w:r>
-      <w:proofErr w:type="spellEnd"/>
-      <w:r>
-        <w:t xml:space="preserve"> faux | grep </w:t>
+        <w:t>root@</w:t>
+      </w:r>
+      <w:r>
+        <w:t>&lt;host name&gt;</w:t>
+      </w:r>
+      <w:r>
+        <w:t>:/</w:t>
+      </w:r>
+      <w:r>
+        <w:t>root</w:t>
+      </w:r>
+      <w:r>
+        <w:t xml:space="preserve"># ps faux | grep </w:t>
       </w:r>
       <w:proofErr w:type="spellStart"/>
       <w:r>
@@ -2240,7 +2295,16 @@
         </w:numPr>
       </w:pPr>
       <w:r>
-        <w:t xml:space="preserve">root@v-pt-mskhf01:/home/admin1# </w:t>
+        <w:t>root</w:t>
+      </w:r>
+      <w:r>
+        <w:t>@&lt;host name&gt;:/root</w:t>
+      </w:r>
+      <w:r>
+        <w:t xml:space="preserve"> </w:t>
+      </w:r>
+      <w:r>
+        <w:t xml:space="preserve"># </w:t>
       </w:r>
       <w:proofErr w:type="spellStart"/>
       <w:r>
@@ -2906,7 +2970,6 @@
       </w:pPr>
       <w:proofErr w:type="spellStart"/>
       <w:r>
-        <w:lastRenderedPageBreak/>
         <w:t>chmod</w:t>
       </w:r>
       <w:proofErr w:type="spellEnd"/>
@@ -2939,6 +3002,7 @@
           <w:sz w:val="20"/>
           <w:szCs w:val="20"/>
         </w:rPr>
+        <w:lastRenderedPageBreak/>
         <w:t>./generateA</w:t>
       </w:r>
       <w:r>
@@ -4601,25 +4665,7 @@
           <w:i/>
           <w:iCs/>
         </w:rPr>
-        <w:t xml:space="preserve"> delete pod </w:t>
-      </w:r>
-      <w:r>
-        <w:rPr>
-          <w:b/>
-          <w:bCs/>
-          <w:i/>
-          <w:iCs/>
-        </w:rPr>
-        <w:t>orderer4-orgorderer1-979bc49d4-x469j</w:t>
-      </w:r>
-      <w:r>
-        <w:rPr>
-          <w:b/>
-          <w:bCs/>
-          <w:i/>
-          <w:iCs/>
-        </w:rPr>
-        <w:t xml:space="preserve"> -n orgorderer1</w:t>
+        <w:t xml:space="preserve"> delete pod orderer4-orgorderer1-979bc49d4-x469j -n orgorderer1</w:t>
       </w:r>
     </w:p>
     <w:p>
@@ -5212,20 +5258,7 @@
       </w:pPr>
       <w:r>
         <w:lastRenderedPageBreak/>
-        <w:t>As see</w:t>
-      </w:r>
-      <w:bookmarkStart w:id="0" w:name="_GoBack"/>
-      <w:bookmarkEnd w:id="0"/>
-      <w:r>
-        <w:t xml:space="preserve">n in above screenshot, v-pt-mskhf01 has PODs for org1 peers, </w:t>
-      </w:r>
-      <w:proofErr w:type="gramStart"/>
-      <w:r>
-        <w:t>hence</w:t>
-      </w:r>
-      <w:proofErr w:type="gramEnd"/>
-      <w:r>
-        <w:t xml:space="preserve"> to test </w:t>
+        <w:t xml:space="preserve">As seen in above screenshot, v-pt-mskhf01 has PODs for org1 peers, hence to test </w:t>
       </w:r>
       <w:r>
         <w:t xml:space="preserve">failover, drain this node by running command: </w:t>
@@ -5248,7 +5281,7 @@
           <w:i/>
           <w:iCs/>
         </w:rPr>
-        <w:t xml:space="preserve"> drain </w:t>
+        <w:t xml:space="preserve"> drain v-pt-mskhf01 </w:t>
       </w:r>
       <w:r>
         <w:rPr>
@@ -5257,7 +5290,7 @@
           <w:i/>
           <w:iCs/>
         </w:rPr>
-        <w:t>v-pt-mskhf01</w:t>
+        <w:t>–</w:t>
       </w:r>
       <w:r>
         <w:rPr>
@@ -5266,7 +5299,7 @@
           <w:i/>
           <w:iCs/>
         </w:rPr>
-        <w:t xml:space="preserve"> </w:t>
+        <w:t>force</w:t>
       </w:r>
       <w:r>
         <w:rPr>
@@ -5275,8 +5308,9 @@
           <w:i/>
           <w:iCs/>
         </w:rPr>
-        <w:t>–</w:t>
-      </w:r>
+        <w:t xml:space="preserve"> –ignore-</w:t>
+      </w:r>
+      <w:proofErr w:type="spellStart"/>
       <w:r>
         <w:rPr>
           <w:b/>
@@ -5284,7 +5318,7 @@
           <w:i/>
           <w:iCs/>
         </w:rPr>
-        <w:t>force</w:t>
+        <w:t>daemonset</w:t>
       </w:r>
       <w:r>
         <w:rPr>
@@ -5293,17 +5327,7 @@
           <w:i/>
           <w:iCs/>
         </w:rPr>
-        <w:t xml:space="preserve"> –ignore-</w:t>
-      </w:r>
-      <w:proofErr w:type="spellStart"/>
-      <w:r>
-        <w:rPr>
-          <w:b/>
-          <w:bCs/>
-          <w:i/>
-          <w:iCs/>
-        </w:rPr>
-        <w:t>daemonset</w:t>
+        <w:t>s</w:t>
       </w:r>
       <w:proofErr w:type="spellEnd"/>
     </w:p>
@@ -5453,7 +5477,12 @@
         <w:t xml:space="preserve"> get pods -n org1 -o wide</w:t>
       </w:r>
       <w:r>
-        <w:t xml:space="preserve"> to verify that K8s has re-created the PODS for org1 peers on the other worker node i.e. mskhf01.</w:t>
+        <w:t xml:space="preserve"> to verify that K8s has re-created the PODS for org1 peers on the other worker node i.e. mskh</w:t>
+      </w:r>
+      <w:bookmarkStart w:id="0" w:name="_GoBack"/>
+      <w:bookmarkEnd w:id="0"/>
+      <w:r>
+        <w:t>f01.</w:t>
       </w:r>
     </w:p>
     <w:p>
@@ -5887,17 +5916,11 @@
       </w:r>
       <w:proofErr w:type="gramStart"/>
       <w:r>
-        <w:t>everything</w:t>
-      </w:r>
-      <w:r>
-        <w:t>(</w:t>
+        <w:t>everything(</w:t>
       </w:r>
       <w:proofErr w:type="gramEnd"/>
       <w:r>
-        <w:t>1 and 2 above)</w:t>
-      </w:r>
-      <w:r>
-        <w:t>:</w:t>
+        <w:t>1 and 2 above):</w:t>
       </w:r>
     </w:p>
     <w:p>
@@ -5972,6 +5995,17 @@
         <w:t>etcdraft</w:t>
       </w:r>
       <w:proofErr w:type="spellEnd"/>
+    </w:p>
+    <w:p>
+      <w:pPr>
+        <w:pStyle w:val="ListParagraph"/>
+        <w:rPr>
+          <w:b/>
+          <w:bCs/>
+          <w:i/>
+          <w:iCs/>
+        </w:rPr>
+      </w:pPr>
     </w:p>
     <w:p>
       <w:pPr>
@@ -6087,6 +6121,95 @@
     </w:lvl>
   </w:abstractNum>
   <w:abstractNum w:abstractNumId="1" w15:restartNumberingAfterBreak="0">
+    <w:nsid w:val="16765A70"/>
+    <w:multiLevelType w:val="hybridMultilevel"/>
+    <w:tmpl w:val="0AA008B4"/>
+    <w:lvl w:ilvl="0" w:tplc="AA724D18">
+      <w:start w:val="1"/>
+      <w:numFmt w:val="decimal"/>
+      <w:lvlText w:val="%1."/>
+      <w:lvlJc w:val="left"/>
+      <w:pPr>
+        <w:ind w:left="792" w:hanging="360"/>
+      </w:pPr>
+      <w:rPr>
+        <w:rFonts w:hint="default"/>
+      </w:rPr>
+    </w:lvl>
+    <w:lvl w:ilvl="1" w:tplc="04090019" w:tentative="1">
+      <w:start w:val="1"/>
+      <w:numFmt w:val="lowerLetter"/>
+      <w:lvlText w:val="%2."/>
+      <w:lvlJc w:val="left"/>
+      <w:pPr>
+        <w:ind w:left="1512" w:hanging="360"/>
+      </w:pPr>
+    </w:lvl>
+    <w:lvl w:ilvl="2" w:tplc="0409001B" w:tentative="1">
+      <w:start w:val="1"/>
+      <w:numFmt w:val="lowerRoman"/>
+      <w:lvlText w:val="%3."/>
+      <w:lvlJc w:val="right"/>
+      <w:pPr>
+        <w:ind w:left="2232" w:hanging="180"/>
+      </w:pPr>
+    </w:lvl>
+    <w:lvl w:ilvl="3" w:tplc="0409000F" w:tentative="1">
+      <w:start w:val="1"/>
+      <w:numFmt w:val="decimal"/>
+      <w:lvlText w:val="%4."/>
+      <w:lvlJc w:val="left"/>
+      <w:pPr>
+        <w:ind w:left="2952" w:hanging="360"/>
+      </w:pPr>
+    </w:lvl>
+    <w:lvl w:ilvl="4" w:tplc="04090019" w:tentative="1">
+      <w:start w:val="1"/>
+      <w:numFmt w:val="lowerLetter"/>
+      <w:lvlText w:val="%5."/>
+      <w:lvlJc w:val="left"/>
+      <w:pPr>
+        <w:ind w:left="3672" w:hanging="360"/>
+      </w:pPr>
+    </w:lvl>
+    <w:lvl w:ilvl="5" w:tplc="0409001B" w:tentative="1">
+      <w:start w:val="1"/>
+      <w:numFmt w:val="lowerRoman"/>
+      <w:lvlText w:val="%6."/>
+      <w:lvlJc w:val="right"/>
+      <w:pPr>
+        <w:ind w:left="4392" w:hanging="180"/>
+      </w:pPr>
+    </w:lvl>
+    <w:lvl w:ilvl="6" w:tplc="0409000F" w:tentative="1">
+      <w:start w:val="1"/>
+      <w:numFmt w:val="decimal"/>
+      <w:lvlText w:val="%7."/>
+      <w:lvlJc w:val="left"/>
+      <w:pPr>
+        <w:ind w:left="5112" w:hanging="360"/>
+      </w:pPr>
+    </w:lvl>
+    <w:lvl w:ilvl="7" w:tplc="04090019" w:tentative="1">
+      <w:start w:val="1"/>
+      <w:numFmt w:val="lowerLetter"/>
+      <w:lvlText w:val="%8."/>
+      <w:lvlJc w:val="left"/>
+      <w:pPr>
+        <w:ind w:left="5832" w:hanging="360"/>
+      </w:pPr>
+    </w:lvl>
+    <w:lvl w:ilvl="8" w:tplc="0409001B" w:tentative="1">
+      <w:start w:val="1"/>
+      <w:numFmt w:val="lowerRoman"/>
+      <w:lvlText w:val="%9."/>
+      <w:lvlJc w:val="right"/>
+      <w:pPr>
+        <w:ind w:left="6552" w:hanging="180"/>
+      </w:pPr>
+    </w:lvl>
+  </w:abstractNum>
+  <w:abstractNum w:abstractNumId="2" w15:restartNumberingAfterBreak="0">
     <w:nsid w:val="1B9C68FD"/>
     <w:multiLevelType w:val="hybridMultilevel"/>
     <w:tmpl w:val="81D06F24"/>
@@ -6175,7 +6298,7 @@
       </w:pPr>
     </w:lvl>
   </w:abstractNum>
-  <w:abstractNum w:abstractNumId="2" w15:restartNumberingAfterBreak="0">
+  <w:abstractNum w:abstractNumId="3" w15:restartNumberingAfterBreak="0">
     <w:nsid w:val="1DF206F0"/>
     <w:multiLevelType w:val="hybridMultilevel"/>
     <w:tmpl w:val="A022C7F2"/>
@@ -6264,7 +6387,7 @@
       </w:pPr>
     </w:lvl>
   </w:abstractNum>
-  <w:abstractNum w:abstractNumId="3" w15:restartNumberingAfterBreak="0">
+  <w:abstractNum w:abstractNumId="4" w15:restartNumberingAfterBreak="0">
     <w:nsid w:val="246B4521"/>
     <w:multiLevelType w:val="multilevel"/>
     <w:tmpl w:val="04090025"/>
@@ -6359,7 +6482,7 @@
       </w:pPr>
     </w:lvl>
   </w:abstractNum>
-  <w:abstractNum w:abstractNumId="4" w15:restartNumberingAfterBreak="0">
+  <w:abstractNum w:abstractNumId="5" w15:restartNumberingAfterBreak="0">
     <w:nsid w:val="2D5B4308"/>
     <w:multiLevelType w:val="hybridMultilevel"/>
     <w:tmpl w:val="8EBEAC6A"/>
@@ -6448,7 +6571,7 @@
       </w:pPr>
     </w:lvl>
   </w:abstractNum>
-  <w:abstractNum w:abstractNumId="5" w15:restartNumberingAfterBreak="0">
+  <w:abstractNum w:abstractNumId="6" w15:restartNumberingAfterBreak="0">
     <w:nsid w:val="2D7D5880"/>
     <w:multiLevelType w:val="hybridMultilevel"/>
     <w:tmpl w:val="C0E48902"/>
@@ -6537,7 +6660,7 @@
       </w:pPr>
     </w:lvl>
   </w:abstractNum>
-  <w:abstractNum w:abstractNumId="6" w15:restartNumberingAfterBreak="0">
+  <w:abstractNum w:abstractNumId="7" w15:restartNumberingAfterBreak="0">
     <w:nsid w:val="2DAF44F9"/>
     <w:multiLevelType w:val="hybridMultilevel"/>
     <w:tmpl w:val="5E86D7D6"/>
@@ -6626,7 +6749,7 @@
       </w:pPr>
     </w:lvl>
   </w:abstractNum>
-  <w:abstractNum w:abstractNumId="7" w15:restartNumberingAfterBreak="0">
+  <w:abstractNum w:abstractNumId="8" w15:restartNumberingAfterBreak="0">
     <w:nsid w:val="324D65BB"/>
     <w:multiLevelType w:val="hybridMultilevel"/>
     <w:tmpl w:val="9052FB2E"/>
@@ -6715,7 +6838,7 @@
       </w:pPr>
     </w:lvl>
   </w:abstractNum>
-  <w:abstractNum w:abstractNumId="8" w15:restartNumberingAfterBreak="0">
+  <w:abstractNum w:abstractNumId="9" w15:restartNumberingAfterBreak="0">
     <w:nsid w:val="3B4D4154"/>
     <w:multiLevelType w:val="hybridMultilevel"/>
     <w:tmpl w:val="6442CD8E"/>
@@ -6804,7 +6927,7 @@
       </w:pPr>
     </w:lvl>
   </w:abstractNum>
-  <w:abstractNum w:abstractNumId="9" w15:restartNumberingAfterBreak="0">
+  <w:abstractNum w:abstractNumId="10" w15:restartNumberingAfterBreak="0">
     <w:nsid w:val="3D1767B5"/>
     <w:multiLevelType w:val="hybridMultilevel"/>
     <w:tmpl w:val="AF8629F4"/>
@@ -6893,7 +7016,7 @@
       </w:pPr>
     </w:lvl>
   </w:abstractNum>
-  <w:abstractNum w:abstractNumId="10" w15:restartNumberingAfterBreak="0">
+  <w:abstractNum w:abstractNumId="11" w15:restartNumberingAfterBreak="0">
     <w:nsid w:val="57DB3C72"/>
     <w:multiLevelType w:val="hybridMultilevel"/>
     <w:tmpl w:val="45D42E54"/>
@@ -6982,7 +7105,7 @@
       </w:pPr>
     </w:lvl>
   </w:abstractNum>
-  <w:abstractNum w:abstractNumId="11" w15:restartNumberingAfterBreak="0">
+  <w:abstractNum w:abstractNumId="12" w15:restartNumberingAfterBreak="0">
     <w:nsid w:val="58A869D7"/>
     <w:multiLevelType w:val="hybridMultilevel"/>
     <w:tmpl w:val="DFC884D2"/>
@@ -7071,7 +7194,7 @@
       </w:pPr>
     </w:lvl>
   </w:abstractNum>
-  <w:abstractNum w:abstractNumId="12" w15:restartNumberingAfterBreak="0">
+  <w:abstractNum w:abstractNumId="13" w15:restartNumberingAfterBreak="0">
     <w:nsid w:val="662C72BC"/>
     <w:multiLevelType w:val="hybridMultilevel"/>
     <w:tmpl w:val="00B0E1D6"/>
@@ -7184,7 +7307,7 @@
       </w:rPr>
     </w:lvl>
   </w:abstractNum>
-  <w:abstractNum w:abstractNumId="13" w15:restartNumberingAfterBreak="0">
+  <w:abstractNum w:abstractNumId="14" w15:restartNumberingAfterBreak="0">
     <w:nsid w:val="6C2B7AEA"/>
     <w:multiLevelType w:val="hybridMultilevel"/>
     <w:tmpl w:val="8EACFC62"/>
@@ -7273,7 +7396,7 @@
       </w:pPr>
     </w:lvl>
   </w:abstractNum>
-  <w:abstractNum w:abstractNumId="14" w15:restartNumberingAfterBreak="0">
+  <w:abstractNum w:abstractNumId="15" w15:restartNumberingAfterBreak="0">
     <w:nsid w:val="6D2A3B18"/>
     <w:multiLevelType w:val="hybridMultilevel"/>
     <w:tmpl w:val="06D2F7EE"/>
@@ -7362,7 +7485,7 @@
       </w:pPr>
     </w:lvl>
   </w:abstractNum>
-  <w:abstractNum w:abstractNumId="15" w15:restartNumberingAfterBreak="0">
+  <w:abstractNum w:abstractNumId="16" w15:restartNumberingAfterBreak="0">
     <w:nsid w:val="6FC06FD1"/>
     <w:multiLevelType w:val="hybridMultilevel"/>
     <w:tmpl w:val="2B640B02"/>
@@ -7451,7 +7574,7 @@
       </w:pPr>
     </w:lvl>
   </w:abstractNum>
-  <w:abstractNum w:abstractNumId="16" w15:restartNumberingAfterBreak="0">
+  <w:abstractNum w:abstractNumId="17" w15:restartNumberingAfterBreak="0">
     <w:nsid w:val="700A0B02"/>
     <w:multiLevelType w:val="hybridMultilevel"/>
     <w:tmpl w:val="CC960C9A"/>
@@ -7540,7 +7663,7 @@
       </w:pPr>
     </w:lvl>
   </w:abstractNum>
-  <w:abstractNum w:abstractNumId="17" w15:restartNumberingAfterBreak="0">
+  <w:abstractNum w:abstractNumId="18" w15:restartNumberingAfterBreak="0">
     <w:nsid w:val="755F029E"/>
     <w:multiLevelType w:val="hybridMultilevel"/>
     <w:tmpl w:val="92AC5FB8"/>
@@ -7629,7 +7752,7 @@
       </w:pPr>
     </w:lvl>
   </w:abstractNum>
-  <w:abstractNum w:abstractNumId="18" w15:restartNumberingAfterBreak="0">
+  <w:abstractNum w:abstractNumId="19" w15:restartNumberingAfterBreak="0">
     <w:nsid w:val="795C201C"/>
     <w:multiLevelType w:val="hybridMultilevel"/>
     <w:tmpl w:val="CE7E56D4"/>
@@ -7719,61 +7842,64 @@
     </w:lvl>
   </w:abstractNum>
   <w:num w:numId="1">
-    <w:abstractNumId w:val="12"/>
+    <w:abstractNumId w:val="13"/>
   </w:num>
   <w:num w:numId="2">
     <w:abstractNumId w:val="0"/>
   </w:num>
   <w:num w:numId="3">
+    <w:abstractNumId w:val="6"/>
+  </w:num>
+  <w:num w:numId="4">
+    <w:abstractNumId w:val="19"/>
+  </w:num>
+  <w:num w:numId="5">
+    <w:abstractNumId w:val="18"/>
+  </w:num>
+  <w:num w:numId="6">
+    <w:abstractNumId w:val="7"/>
+  </w:num>
+  <w:num w:numId="7">
+    <w:abstractNumId w:val="2"/>
+  </w:num>
+  <w:num w:numId="8">
+    <w:abstractNumId w:val="8"/>
+  </w:num>
+  <w:num w:numId="9">
+    <w:abstractNumId w:val="14"/>
+  </w:num>
+  <w:num w:numId="10">
+    <w:abstractNumId w:val="9"/>
+  </w:num>
+  <w:num w:numId="11">
+    <w:abstractNumId w:val="3"/>
+  </w:num>
+  <w:num w:numId="12">
+    <w:abstractNumId w:val="15"/>
+  </w:num>
+  <w:num w:numId="13">
     <w:abstractNumId w:val="5"/>
   </w:num>
-  <w:num w:numId="4">
-    <w:abstractNumId w:val="18"/>
+  <w:num w:numId="14">
+    <w:abstractNumId w:val="12"/>
   </w:num>
-  <w:num w:numId="5">
+  <w:num w:numId="15">
+    <w:abstractNumId w:val="10"/>
+  </w:num>
+  <w:num w:numId="16">
+    <w:abstractNumId w:val="11"/>
+  </w:num>
+  <w:num w:numId="17">
+    <w:abstractNumId w:val="4"/>
+  </w:num>
+  <w:num w:numId="18">
+    <w:abstractNumId w:val="16"/>
+  </w:num>
+  <w:num w:numId="19">
     <w:abstractNumId w:val="17"/>
   </w:num>
-  <w:num w:numId="6">
-    <w:abstractNumId w:val="6"/>
-  </w:num>
-  <w:num w:numId="7">
+  <w:num w:numId="20">
     <w:abstractNumId w:val="1"/>
-  </w:num>
-  <w:num w:numId="8">
-    <w:abstractNumId w:val="7"/>
-  </w:num>
-  <w:num w:numId="9">
-    <w:abstractNumId w:val="13"/>
-  </w:num>
-  <w:num w:numId="10">
-    <w:abstractNumId w:val="8"/>
-  </w:num>
-  <w:num w:numId="11">
-    <w:abstractNumId w:val="2"/>
-  </w:num>
-  <w:num w:numId="12">
-    <w:abstractNumId w:val="14"/>
-  </w:num>
-  <w:num w:numId="13">
-    <w:abstractNumId w:val="4"/>
-  </w:num>
-  <w:num w:numId="14">
-    <w:abstractNumId w:val="11"/>
-  </w:num>
-  <w:num w:numId="15">
-    <w:abstractNumId w:val="9"/>
-  </w:num>
-  <w:num w:numId="16">
-    <w:abstractNumId w:val="10"/>
-  </w:num>
-  <w:num w:numId="17">
-    <w:abstractNumId w:val="3"/>
-  </w:num>
-  <w:num w:numId="18">
-    <w:abstractNumId w:val="15"/>
-  </w:num>
-  <w:num w:numId="19">
-    <w:abstractNumId w:val="16"/>
   </w:num>
 </w:numbering>
 </file>

</xml_diff>